<commit_message>
added notes through 5.1
</commit_message>
<xml_diff>
--- a/Stat5100/notes/Module 5/5.1.1LogisticRegression.docx
+++ b/Stat5100/notes/Module 5/5.1.1LogisticRegression.docx
@@ -1,6 +1,6 @@
 
 <file path=word/document.xml><?xml version="1.0" encoding="utf-8"?>
-<w:document xmlns:wpc="http://schemas.microsoft.com/office/word/2010/wordprocessingCanvas" xmlns:cx="http://schemas.microsoft.com/office/drawing/2014/chartex" xmlns:cx1="http://schemas.microsoft.com/office/drawing/2015/9/8/chartex" xmlns:cx2="http://schemas.microsoft.com/office/drawing/2015/10/21/chartex" xmlns:cx3="http://schemas.microsoft.com/office/drawing/2016/5/9/chartex" xmlns:cx4="http://schemas.microsoft.com/office/drawing/2016/5/10/chartex" xmlns:cx5="http://schemas.microsoft.com/office/drawing/2016/5/11/chartex" xmlns:cx6="http://schemas.microsoft.com/office/drawing/2016/5/12/chartex" xmlns:cx7="http://schemas.microsoft.com/office/drawing/2016/5/13/chartex" xmlns:cx8="http://schemas.microsoft.com/office/drawing/2016/5/14/chartex" xmlns:mc="http://schemas.openxmlformats.org/markup-compatibility/2006" xmlns:aink="http://schemas.microsoft.com/office/drawing/2016/ink" xmlns:am3d="http://schemas.microsoft.com/office/drawing/2017/model3d" xmlns:o="urn:schemas-microsoft-com:office:office" xmlns:r="http://schemas.openxmlformats.org/officeDocument/2006/relationships" xmlns:m="http://schemas.openxmlformats.org/officeDocument/2006/math" xmlns:v="urn:schemas-microsoft-com:vml" xmlns:wp14="http://schemas.microsoft.com/office/word/2010/wordprocessingDrawing" xmlns:wp="http://schemas.openxmlformats.org/drawingml/2006/wordprocessingDrawing" xmlns:w10="urn:schemas-microsoft-com:office:word" xmlns:w="http://schemas.openxmlformats.org/wordprocessingml/2006/main" xmlns:w14="http://schemas.microsoft.com/office/word/2010/wordml" xmlns:w15="http://schemas.microsoft.com/office/word/2012/wordml" xmlns:w16cid="http://schemas.microsoft.com/office/word/2016/wordml/cid" xmlns:w16se="http://schemas.microsoft.com/office/word/2015/wordml/symex" xmlns:wpg="http://schemas.microsoft.com/office/word/2010/wordprocessingGroup" xmlns:wpi="http://schemas.microsoft.com/office/word/2010/wordprocessingInk" xmlns:wne="http://schemas.microsoft.com/office/word/2006/wordml" xmlns:wps="http://schemas.microsoft.com/office/word/2010/wordprocessingShape" mc:Ignorable="w14 w15 w16se w16cid wp14">
+<w:document xmlns:wpc="http://schemas.microsoft.com/office/word/2010/wordprocessingCanvas" xmlns:cx="http://schemas.microsoft.com/office/drawing/2014/chartex" xmlns:cx1="http://schemas.microsoft.com/office/drawing/2015/9/8/chartex" xmlns:cx2="http://schemas.microsoft.com/office/drawing/2015/10/21/chartex" xmlns:cx3="http://schemas.microsoft.com/office/drawing/2016/5/9/chartex" xmlns:cx4="http://schemas.microsoft.com/office/drawing/2016/5/10/chartex" xmlns:cx5="http://schemas.microsoft.com/office/drawing/2016/5/11/chartex" xmlns:cx6="http://schemas.microsoft.com/office/drawing/2016/5/12/chartex" xmlns:cx7="http://schemas.microsoft.com/office/drawing/2016/5/13/chartex" xmlns:cx8="http://schemas.microsoft.com/office/drawing/2016/5/14/chartex" xmlns:mc="http://schemas.openxmlformats.org/markup-compatibility/2006" xmlns:aink="http://schemas.microsoft.com/office/drawing/2016/ink" xmlns:am3d="http://schemas.microsoft.com/office/drawing/2017/model3d" xmlns:o="urn:schemas-microsoft-com:office:office" xmlns:r="http://schemas.openxmlformats.org/officeDocument/2006/relationships" xmlns:m="http://schemas.openxmlformats.org/officeDocument/2006/math" xmlns:v="urn:schemas-microsoft-com:vml" xmlns:wp14="http://schemas.microsoft.com/office/word/2010/wordprocessingDrawing" xmlns:wp="http://schemas.openxmlformats.org/drawingml/2006/wordprocessingDrawing" xmlns:w10="urn:schemas-microsoft-com:office:word" xmlns:w="http://schemas.openxmlformats.org/wordprocessingml/2006/main" xmlns:w14="http://schemas.microsoft.com/office/word/2010/wordml" xmlns:w15="http://schemas.microsoft.com/office/word/2012/wordml" xmlns:w16cex="http://schemas.microsoft.com/office/word/2018/wordml/cex" xmlns:w16cid="http://schemas.microsoft.com/office/word/2016/wordml/cid" xmlns:w16="http://schemas.microsoft.com/office/word/2018/wordml" xmlns:w16se="http://schemas.microsoft.com/office/word/2015/wordml/symex" xmlns:wpg="http://schemas.microsoft.com/office/word/2010/wordprocessingGroup" xmlns:wpi="http://schemas.microsoft.com/office/word/2010/wordprocessingInk" xmlns:wne="http://schemas.microsoft.com/office/word/2006/wordml" xmlns:wps="http://schemas.microsoft.com/office/word/2010/wordprocessingShape" mc:Ignorable="w14 w15 w16se w16cid w16 w16cex wp14">
   <w:body>
     <w:p>
       <w:pPr>
@@ -15,8 +15,6 @@
         </w:rPr>
         <w:t xml:space="preserve">5.1.1 </w:t>
       </w:r>
-      <w:bookmarkStart w:id="0" w:name="_GoBack"/>
-      <w:bookmarkEnd w:id="0"/>
       <w:r>
         <w:rPr>
           <w:b/>
@@ -1662,8 +1660,8 @@
                       <w:szCs w:val="20"/>
                     </w:rPr>
                   </w:pPr>
-                  <w:bookmarkStart w:id="1" w:name="IDX"/>
-                  <w:bookmarkEnd w:id="1"/>
+                  <w:bookmarkStart w:id="0" w:name="IDX"/>
+                  <w:bookmarkEnd w:id="0"/>
                   <w:r>
                     <w:rPr>
                       <w:rFonts w:ascii="Arial" w:hAnsi="Arial" w:cs="Arial"/>
@@ -1682,8 +1680,8 @@
           </w:tbl>
           <w:p/>
           <w:p>
-            <w:bookmarkStart w:id="2" w:name="IDX2"/>
-            <w:bookmarkEnd w:id="2"/>
+            <w:bookmarkStart w:id="1" w:name="IDX2"/>
+            <w:bookmarkEnd w:id="1"/>
           </w:p>
           <w:p>
             <w:pPr>
@@ -1699,8 +1697,8 @@
                 <w:sz w:val="22"/>
               </w:rPr>
             </w:pPr>
-            <w:bookmarkStart w:id="3" w:name="IDX3"/>
-            <w:bookmarkEnd w:id="3"/>
+            <w:bookmarkStart w:id="2" w:name="IDX3"/>
+            <w:bookmarkEnd w:id="2"/>
           </w:p>
           <w:tbl>
             <w:tblPr>
@@ -1804,8 +1802,8 @@
                 <w:sz w:val="22"/>
               </w:rPr>
             </w:pPr>
-            <w:bookmarkStart w:id="4" w:name="IDX4"/>
-            <w:bookmarkEnd w:id="4"/>
+            <w:bookmarkStart w:id="3" w:name="IDX4"/>
+            <w:bookmarkEnd w:id="3"/>
           </w:p>
           <w:tbl>
             <w:tblPr>
@@ -2276,8 +2274,8 @@
                 <w:sz w:val="22"/>
               </w:rPr>
             </w:pPr>
-            <w:bookmarkStart w:id="5" w:name="IDX5"/>
-            <w:bookmarkEnd w:id="5"/>
+            <w:bookmarkStart w:id="4" w:name="IDX5"/>
+            <w:bookmarkEnd w:id="4"/>
           </w:p>
           <w:tbl>
             <w:tblPr>
@@ -2853,8 +2851,8 @@
                 <w:sz w:val="22"/>
               </w:rPr>
             </w:pPr>
-            <w:bookmarkStart w:id="6" w:name="IDX6"/>
-            <w:bookmarkEnd w:id="6"/>
+            <w:bookmarkStart w:id="5" w:name="IDX6"/>
+            <w:bookmarkEnd w:id="5"/>
           </w:p>
           <w:tbl>
             <w:tblPr>
@@ -4022,8 +4020,8 @@
                 <w:sz w:val="22"/>
               </w:rPr>
             </w:pPr>
-            <w:bookmarkStart w:id="7" w:name="IDX7"/>
-            <w:bookmarkEnd w:id="7"/>
+            <w:bookmarkStart w:id="6" w:name="IDX7"/>
+            <w:bookmarkEnd w:id="6"/>
           </w:p>
           <w:tbl>
             <w:tblPr>
@@ -4679,8 +4677,8 @@
                 <w:sz w:val="22"/>
               </w:rPr>
             </w:pPr>
-            <w:bookmarkStart w:id="8" w:name="IDX8"/>
-            <w:bookmarkEnd w:id="8"/>
+            <w:bookmarkStart w:id="7" w:name="IDX8"/>
+            <w:bookmarkEnd w:id="7"/>
           </w:p>
           <w:tbl>
             <w:tblPr>
@@ -5244,8 +5242,8 @@
                 <w:sz w:val="22"/>
               </w:rPr>
             </w:pPr>
-            <w:bookmarkStart w:id="9" w:name="IDX9"/>
-            <w:bookmarkEnd w:id="9"/>
+            <w:bookmarkStart w:id="8" w:name="IDX9"/>
+            <w:bookmarkEnd w:id="8"/>
           </w:p>
           <w:p>
             <w:pPr>
@@ -6038,8 +6036,8 @@
                 <w:sz w:val="22"/>
               </w:rPr>
             </w:pPr>
-            <w:bookmarkStart w:id="10" w:name="IDX10"/>
-            <w:bookmarkEnd w:id="10"/>
+            <w:bookmarkStart w:id="9" w:name="IDX10"/>
+            <w:bookmarkEnd w:id="9"/>
             <w:r>
               <w:rPr>
                 <w:noProof/>
@@ -6667,8 +6665,8 @@
                       <w:sz w:val="22"/>
                     </w:rPr>
                   </w:pPr>
-                  <w:bookmarkStart w:id="11" w:name="IDX11"/>
-                  <w:bookmarkEnd w:id="11"/>
+                  <w:bookmarkStart w:id="10" w:name="IDX11"/>
+                  <w:bookmarkEnd w:id="10"/>
                   <w:r>
                     <w:rPr>
                       <w:b/>
@@ -8740,8 +8738,8 @@
                 <w:sz w:val="22"/>
               </w:rPr>
             </w:pPr>
-            <w:bookmarkStart w:id="12" w:name="IDX12"/>
-            <w:bookmarkEnd w:id="12"/>
+            <w:bookmarkStart w:id="11" w:name="IDX12"/>
+            <w:bookmarkEnd w:id="11"/>
           </w:p>
           <w:tbl>
             <w:tblPr>
@@ -11496,8 +11494,8 @@
                   <w:r>
                     <w:br w:type="page"/>
                   </w:r>
-                  <w:bookmarkStart w:id="13" w:name="IDX16"/>
-                  <w:bookmarkEnd w:id="13"/>
+                  <w:bookmarkStart w:id="12" w:name="IDX16"/>
+                  <w:bookmarkEnd w:id="12"/>
                   <w:r>
                     <w:rPr>
                       <w:rFonts w:ascii="Arial" w:hAnsi="Arial" w:cs="Arial"/>
@@ -11529,8 +11527,8 @@
             </w:pPr>
           </w:p>
           <w:p>
-            <w:bookmarkStart w:id="14" w:name="IDX19"/>
-            <w:bookmarkEnd w:id="14"/>
+            <w:bookmarkStart w:id="13" w:name="IDX19"/>
+            <w:bookmarkEnd w:id="13"/>
           </w:p>
           <w:tbl>
             <w:tblPr>
@@ -12689,8 +12687,8 @@
             </w:tr>
           </w:tbl>
           <w:p>
-            <w:bookmarkStart w:id="15" w:name="IDX20"/>
-            <w:bookmarkEnd w:id="15"/>
+            <w:bookmarkStart w:id="14" w:name="IDX20"/>
+            <w:bookmarkEnd w:id="14"/>
           </w:p>
           <w:tbl>
             <w:tblPr>
@@ -14925,8 +14923,8 @@
                   <w:r>
                     <w:br w:type="page"/>
                   </w:r>
-                  <w:bookmarkStart w:id="16" w:name="IDX23"/>
-                  <w:bookmarkEnd w:id="16"/>
+                  <w:bookmarkStart w:id="15" w:name="IDX23"/>
+                  <w:bookmarkEnd w:id="15"/>
                   <w:r>
                     <w:rPr>
                       <w:rFonts w:ascii="Arial" w:hAnsi="Arial" w:cs="Arial"/>
@@ -15282,8 +15280,8 @@
                 <w:vanish/>
               </w:rPr>
             </w:pPr>
-            <w:bookmarkStart w:id="17" w:name="IDX37"/>
-            <w:bookmarkEnd w:id="17"/>
+            <w:bookmarkStart w:id="16" w:name="IDX37"/>
+            <w:bookmarkEnd w:id="16"/>
           </w:p>
           <w:tbl>
             <w:tblPr>
@@ -15873,8 +15871,8 @@
             </w:tr>
           </w:tbl>
           <w:p>
-            <w:bookmarkStart w:id="18" w:name="IDX38"/>
-            <w:bookmarkEnd w:id="18"/>
+            <w:bookmarkStart w:id="17" w:name="IDX38"/>
+            <w:bookmarkEnd w:id="17"/>
           </w:p>
           <w:tbl>
             <w:tblPr>
@@ -16588,8 +16586,8 @@
                 <w:shd w:val="clear" w:color="auto" w:fill="FFFFFF"/>
               </w:rPr>
             </w:pPr>
-            <w:bookmarkStart w:id="19" w:name="IDX39"/>
-            <w:bookmarkEnd w:id="19"/>
+            <w:bookmarkStart w:id="18" w:name="IDX39"/>
+            <w:bookmarkEnd w:id="18"/>
             <w:r>
               <w:rPr>
                 <w:rFonts w:ascii="Courier New" w:hAnsi="Courier New" w:cs="Courier New"/>
@@ -17265,8 +17263,8 @@
                       <w:szCs w:val="20"/>
                     </w:rPr>
                   </w:pPr>
-                  <w:bookmarkStart w:id="20" w:name="IDX41"/>
-                  <w:bookmarkEnd w:id="20"/>
+                  <w:bookmarkStart w:id="19" w:name="IDX41"/>
+                  <w:bookmarkEnd w:id="19"/>
                   <w:r>
                     <w:rPr>
                       <w:rFonts w:ascii="Arial" w:hAnsi="Arial" w:cs="Arial"/>
@@ -17304,8 +17302,8 @@
             </w:r>
           </w:p>
           <w:p>
-            <w:bookmarkStart w:id="21" w:name="IDX44"/>
-            <w:bookmarkEnd w:id="21"/>
+            <w:bookmarkStart w:id="20" w:name="IDX44"/>
+            <w:bookmarkEnd w:id="20"/>
           </w:p>
           <w:tbl>
             <w:tblPr>
@@ -18068,7 +18066,25 @@
           <w:color w:val="008000"/>
           <w:shd w:val="clear" w:color="auto" w:fill="FFFFFF"/>
         </w:rPr>
-        <w:t>/* Two [unused] ways</w:t>
+        <w:t xml:space="preserve">/* </w:t>
+      </w:r>
+      <w:r>
+        <w:rPr>
+          <w:rFonts w:ascii="Courier New" w:hAnsi="Courier New" w:cs="Courier New"/>
+          <w:b/>
+          <w:color w:val="008000"/>
+          <w:shd w:val="clear" w:color="auto" w:fill="FFFFFF"/>
+        </w:rPr>
+        <w:t>Alternative</w:t>
+      </w:r>
+      <w:r>
+        <w:rPr>
+          <w:rFonts w:ascii="Courier New" w:hAnsi="Courier New" w:cs="Courier New"/>
+          <w:b/>
+          <w:color w:val="008000"/>
+          <w:shd w:val="clear" w:color="auto" w:fill="FFFFFF"/>
+        </w:rPr>
+        <w:t xml:space="preserve"> way</w:t>
       </w:r>
       <w:r>
         <w:rPr>
@@ -18138,9 +18154,8 @@
           <w:szCs w:val="28"/>
           <w:shd w:val="clear" w:color="auto" w:fill="FFFFFF"/>
         </w:rPr>
-        <w:t xml:space="preserve"> </w:t>
-      </w:r>
-      <w:proofErr w:type="spellStart"/>
+        <w:t xml:space="preserve"> "</w:t>
+      </w:r>
       <w:r>
         <w:rPr>
           <w:rFonts w:ascii="Courier New" w:hAnsi="Courier New" w:cs="Courier New"/>
@@ -18149,9 +18164,18 @@
           <w:szCs w:val="28"/>
           <w:shd w:val="clear" w:color="auto" w:fill="FFFFFF"/>
         </w:rPr>
-        <w:t>url</w:t>
-      </w:r>
-      <w:proofErr w:type="spellEnd"/>
+        <w:t>&lt;add SAS studio file path here&gt;</w:t>
+      </w:r>
+      <w:r>
+        <w:rPr>
+          <w:rFonts w:ascii="Courier New" w:hAnsi="Courier New" w:cs="Courier New"/>
+          <w:b/>
+          <w:color w:val="008000"/>
+          <w:szCs w:val="28"/>
+          <w:shd w:val="clear" w:color="auto" w:fill="FFFFFF"/>
+        </w:rPr>
+        <w:t xml:space="preserve">"; </w:t>
+      </w:r>
     </w:p>
     <w:p>
       <w:pPr>
@@ -18174,8 +18198,10 @@
           <w:szCs w:val="28"/>
           <w:shd w:val="clear" w:color="auto" w:fill="FFFFFF"/>
         </w:rPr>
-        <w:t xml:space="preserve">  </w:t>
-      </w:r>
+        <w:t xml:space="preserve">  %include </w:t>
+      </w:r>
+      <w:proofErr w:type="spellStart"/>
+      <w:proofErr w:type="gramStart"/>
       <w:r>
         <w:rPr>
           <w:rFonts w:ascii="Courier New" w:hAnsi="Courier New" w:cs="Courier New"/>
@@ -18184,49 +18210,10 @@
           <w:szCs w:val="28"/>
           <w:shd w:val="clear" w:color="auto" w:fill="FFFFFF"/>
         </w:rPr>
-        <w:t xml:space="preserve"> </w:t>
-      </w:r>
-      <w:r>
-        <w:rPr>
-          <w:rFonts w:ascii="Courier New" w:hAnsi="Courier New" w:cs="Courier New"/>
-          <w:b/>
-          <w:color w:val="008000"/>
-          <w:sz w:val="22"/>
-          <w:szCs w:val="28"/>
-          <w:shd w:val="clear" w:color="auto" w:fill="FFFFFF"/>
-        </w:rPr>
-        <w:t>"http://www.stat.usu.edu/jrstevens/stat5100/simEnv.macro.sas</w:t>
-      </w:r>
-      <w:proofErr w:type="gramStart"/>
-      <w:r>
-        <w:rPr>
-          <w:rFonts w:ascii="Courier New" w:hAnsi="Courier New" w:cs="Courier New"/>
-          <w:b/>
-          <w:color w:val="008000"/>
-          <w:sz w:val="22"/>
-          <w:szCs w:val="28"/>
-          <w:shd w:val="clear" w:color="auto" w:fill="FFFFFF"/>
-        </w:rPr>
-        <w:t>";</w:t>
-      </w:r>
-      <w:proofErr w:type="gramEnd"/>
-      <w:r>
-        <w:rPr>
-          <w:rFonts w:ascii="Courier New" w:hAnsi="Courier New" w:cs="Courier New"/>
-          <w:b/>
-          <w:color w:val="008000"/>
-          <w:sz w:val="22"/>
-          <w:szCs w:val="28"/>
-          <w:shd w:val="clear" w:color="auto" w:fill="FFFFFF"/>
-        </w:rPr>
-        <w:t xml:space="preserve"> </w:t>
-      </w:r>
-    </w:p>
-    <w:p>
-      <w:pPr>
-        <w:autoSpaceDE w:val="0"/>
-        <w:autoSpaceDN w:val="0"/>
-        <w:adjustRightInd w:val="0"/>
+        <w:t>macrourl</w:t>
+      </w:r>
+      <w:proofErr w:type="spellEnd"/>
+      <w:r>
         <w:rPr>
           <w:rFonts w:ascii="Courier New" w:hAnsi="Courier New" w:cs="Courier New"/>
           <w:b/>
@@ -18234,7 +18221,9 @@
           <w:szCs w:val="28"/>
           <w:shd w:val="clear" w:color="auto" w:fill="FFFFFF"/>
         </w:rPr>
-      </w:pPr>
+        <w:t>;</w:t>
+      </w:r>
+      <w:proofErr w:type="gramEnd"/>
       <w:r>
         <w:rPr>
           <w:rFonts w:ascii="Courier New" w:hAnsi="Courier New" w:cs="Courier New"/>
@@ -18243,32 +18232,8 @@
           <w:szCs w:val="28"/>
           <w:shd w:val="clear" w:color="auto" w:fill="FFFFFF"/>
         </w:rPr>
-        <w:t xml:space="preserve">  %include </w:t>
-      </w:r>
-      <w:proofErr w:type="spellStart"/>
-      <w:proofErr w:type="gramStart"/>
-      <w:r>
-        <w:rPr>
-          <w:rFonts w:ascii="Courier New" w:hAnsi="Courier New" w:cs="Courier New"/>
-          <w:b/>
-          <w:color w:val="008000"/>
-          <w:szCs w:val="28"/>
-          <w:shd w:val="clear" w:color="auto" w:fill="FFFFFF"/>
-        </w:rPr>
-        <w:t>macrourl</w:t>
-      </w:r>
-      <w:proofErr w:type="spellEnd"/>
-      <w:r>
-        <w:rPr>
-          <w:rFonts w:ascii="Courier New" w:hAnsi="Courier New" w:cs="Courier New"/>
-          <w:b/>
-          <w:color w:val="008000"/>
-          <w:szCs w:val="28"/>
-          <w:shd w:val="clear" w:color="auto" w:fill="FFFFFF"/>
-        </w:rPr>
-        <w:t>;</w:t>
-      </w:r>
-      <w:proofErr w:type="gramEnd"/>
+        <w:t xml:space="preserve"> </w:t>
+      </w:r>
     </w:p>
     <w:p>
       <w:pPr>
@@ -18305,51 +18270,7 @@
           <w:szCs w:val="28"/>
           <w:shd w:val="clear" w:color="auto" w:fill="FFFFFF"/>
         </w:rPr>
-        <w:t xml:space="preserve">  filename </w:t>
-      </w:r>
-      <w:proofErr w:type="spellStart"/>
-      <w:r>
-        <w:rPr>
-          <w:rFonts w:ascii="Courier New" w:hAnsi="Courier New" w:cs="Courier New"/>
-          <w:b/>
-          <w:color w:val="008000"/>
-          <w:szCs w:val="28"/>
-          <w:shd w:val="clear" w:color="auto" w:fill="FFFFFF"/>
-        </w:rPr>
-        <w:t>macrourl</w:t>
-      </w:r>
-      <w:proofErr w:type="spellEnd"/>
-      <w:r>
-        <w:rPr>
-          <w:rFonts w:ascii="Courier New" w:hAnsi="Courier New" w:cs="Courier New"/>
-          <w:b/>
-          <w:color w:val="008000"/>
-          <w:szCs w:val="28"/>
-          <w:shd w:val="clear" w:color="auto" w:fill="FFFFFF"/>
-        </w:rPr>
-        <w:t xml:space="preserve"> "C:\[filepath]\simEnv.macro.sas</w:t>
-      </w:r>
-      <w:proofErr w:type="gramStart"/>
-      <w:r>
-        <w:rPr>
-          <w:rFonts w:ascii="Courier New" w:hAnsi="Courier New" w:cs="Courier New"/>
-          <w:b/>
-          <w:color w:val="008000"/>
-          <w:szCs w:val="28"/>
-          <w:shd w:val="clear" w:color="auto" w:fill="FFFFFF"/>
-        </w:rPr>
-        <w:t>";</w:t>
-      </w:r>
-      <w:proofErr w:type="gramEnd"/>
-      <w:r>
-        <w:rPr>
-          <w:rFonts w:ascii="Courier New" w:hAnsi="Courier New" w:cs="Courier New"/>
-          <w:b/>
-          <w:color w:val="008000"/>
-          <w:szCs w:val="28"/>
-          <w:shd w:val="clear" w:color="auto" w:fill="FFFFFF"/>
-        </w:rPr>
-        <w:t xml:space="preserve"> </w:t>
+        <w:t>OR Just load the one line version of the macro provided on canvas into your SAS session</w:t>
       </w:r>
     </w:p>
     <w:p>
@@ -18360,12 +18281,34 @@
         <w:rPr>
           <w:rFonts w:ascii="Courier New" w:hAnsi="Courier New" w:cs="Courier New"/>
           <w:b/>
+          <w:color w:val="000000"/>
+          <w:szCs w:val="28"/>
+          <w:shd w:val="clear" w:color="auto" w:fill="FFFFFF"/>
+        </w:rPr>
+      </w:pPr>
+      <w:r>
+        <w:rPr>
+          <w:rFonts w:ascii="Courier New" w:hAnsi="Courier New" w:cs="Courier New"/>
+          <w:b/>
           <w:color w:val="008000"/>
           <w:szCs w:val="28"/>
           <w:shd w:val="clear" w:color="auto" w:fill="FFFFFF"/>
         </w:rPr>
-      </w:pPr>
-      <w:r>
+        <w:t xml:space="preserve">  */</w:t>
+      </w:r>
+      <w:r>
+        <w:rPr>
+          <w:rFonts w:ascii="Courier New" w:hAnsi="Courier New" w:cs="Courier New"/>
+          <w:b/>
+          <w:color w:val="000000"/>
+          <w:szCs w:val="28"/>
+          <w:shd w:val="clear" w:color="auto" w:fill="FFFFFF"/>
+        </w:rPr>
+        <w:t xml:space="preserve"> </w:t>
+      </w:r>
+    </w:p>
+    <w:p>
+      <w:pPr>
         <w:rPr>
           <w:rFonts w:ascii="Courier New" w:hAnsi="Courier New" w:cs="Courier New"/>
           <w:b/>
@@ -18373,41 +18316,59 @@
           <w:szCs w:val="28"/>
           <w:shd w:val="clear" w:color="auto" w:fill="FFFFFF"/>
         </w:rPr>
-        <w:t xml:space="preserve">  %include </w:t>
+      </w:pPr>
+      <w:r>
+        <w:rPr>
+          <w:rFonts w:ascii="Courier New" w:hAnsi="Courier New" w:cs="Courier New"/>
+          <w:b/>
+          <w:bCs/>
+          <w:color w:val="000080"/>
+          <w:szCs w:val="28"/>
+          <w:shd w:val="clear" w:color="auto" w:fill="FFFFFF"/>
+        </w:rPr>
+        <w:t>%macro</w:t>
+      </w:r>
+      <w:r>
+        <w:rPr>
+          <w:rFonts w:ascii="Courier New" w:hAnsi="Courier New" w:cs="Courier New"/>
+          <w:b/>
+          <w:color w:val="000000"/>
+          <w:szCs w:val="28"/>
+          <w:shd w:val="clear" w:color="auto" w:fill="FFFFFF"/>
+        </w:rPr>
+        <w:t xml:space="preserve"> </w:t>
       </w:r>
       <w:proofErr w:type="spellStart"/>
-      <w:proofErr w:type="gramStart"/>
-      <w:r>
-        <w:rPr>
-          <w:rFonts w:ascii="Courier New" w:hAnsi="Courier New" w:cs="Courier New"/>
-          <w:b/>
-          <w:color w:val="008000"/>
+      <w:r>
+        <w:rPr>
+          <w:rFonts w:ascii="Courier New" w:hAnsi="Courier New" w:cs="Courier New"/>
+          <w:b/>
+          <w:color w:val="000000"/>
           <w:szCs w:val="28"/>
           <w:shd w:val="clear" w:color="auto" w:fill="FFFFFF"/>
         </w:rPr>
-        <w:t>macrourl</w:t>
+        <w:t>simEnv</w:t>
       </w:r>
       <w:proofErr w:type="spellEnd"/>
       <w:r>
         <w:rPr>
           <w:rFonts w:ascii="Courier New" w:hAnsi="Courier New" w:cs="Courier New"/>
           <w:b/>
-          <w:color w:val="008000"/>
+          <w:color w:val="000000"/>
           <w:szCs w:val="28"/>
           <w:shd w:val="clear" w:color="auto" w:fill="FFFFFF"/>
         </w:rPr>
-        <w:t>;</w:t>
-      </w:r>
-      <w:proofErr w:type="gramEnd"/>
-      <w:r>
-        <w:rPr>
-          <w:rFonts w:ascii="Courier New" w:hAnsi="Courier New" w:cs="Courier New"/>
-          <w:b/>
-          <w:color w:val="008000"/>
+        <w:t xml:space="preserve">(dataset, response, predictors, N);  proc </w:t>
+      </w:r>
+      <w:r>
+        <w:rPr>
+          <w:rFonts w:ascii="Courier New" w:hAnsi="Courier New" w:cs="Courier New"/>
+          <w:b/>
+          <w:color w:val="000000"/>
           <w:szCs w:val="28"/>
           <w:shd w:val="clear" w:color="auto" w:fill="FFFFFF"/>
         </w:rPr>
-        <w:t xml:space="preserve"> </w:t>
+        <w:t xml:space="preserve"> ...</w:t>
       </w:r>
     </w:p>
     <w:p>
@@ -18418,7 +18379,18 @@
         <w:rPr>
           <w:rFonts w:ascii="Courier New" w:hAnsi="Courier New" w:cs="Courier New"/>
           <w:b/>
-          <w:color w:val="008000"/>
+          <w:color w:val="000000"/>
+          <w:szCs w:val="28"/>
+          <w:shd w:val="clear" w:color="auto" w:fill="FFFFFF"/>
+        </w:rPr>
+      </w:pPr>
+    </w:p>
+    <w:p>
+      <w:pPr>
+        <w:rPr>
+          <w:rFonts w:ascii="Courier New" w:hAnsi="Courier New" w:cs="Courier New"/>
+          <w:b/>
+          <w:color w:val="000000"/>
           <w:szCs w:val="28"/>
           <w:shd w:val="clear" w:color="auto" w:fill="FFFFFF"/>
         </w:rPr>
@@ -18445,9 +18417,9 @@
           <w:szCs w:val="28"/>
           <w:shd w:val="clear" w:color="auto" w:fill="FFFFFF"/>
         </w:rPr>
-        <w:t xml:space="preserve">OR Just load the </w:t>
-      </w:r>
-      <w:proofErr w:type="gramStart"/>
+        <w:t xml:space="preserve">/* Call </w:t>
+      </w:r>
+      <w:proofErr w:type="spellStart"/>
       <w:r>
         <w:rPr>
           <w:rFonts w:ascii="Courier New" w:hAnsi="Courier New" w:cs="Courier New"/>
@@ -18456,9 +18428,9 @@
           <w:szCs w:val="28"/>
           <w:shd w:val="clear" w:color="auto" w:fill="FFFFFF"/>
         </w:rPr>
-        <w:t>one line</w:t>
-      </w:r>
-      <w:proofErr w:type="gramEnd"/>
+        <w:t>simEnv</w:t>
+      </w:r>
+      <w:proofErr w:type="spellEnd"/>
       <w:r>
         <w:rPr>
           <w:rFonts w:ascii="Courier New" w:hAnsi="Courier New" w:cs="Courier New"/>
@@ -18467,7 +18439,7 @@
           <w:szCs w:val="28"/>
           <w:shd w:val="clear" w:color="auto" w:fill="FFFFFF"/>
         </w:rPr>
-        <w:t xml:space="preserve"> version of the macro provided on canvas into your SAS session</w:t>
+        <w:t xml:space="preserve"> macro; arguments:</w:t>
       </w:r>
     </w:p>
     <w:p>
@@ -18478,34 +18450,12 @@
         <w:rPr>
           <w:rFonts w:ascii="Courier New" w:hAnsi="Courier New" w:cs="Courier New"/>
           <w:b/>
-          <w:color w:val="000000"/>
-          <w:szCs w:val="28"/>
-          <w:shd w:val="clear" w:color="auto" w:fill="FFFFFF"/>
-        </w:rPr>
-      </w:pPr>
-      <w:r>
-        <w:rPr>
-          <w:rFonts w:ascii="Courier New" w:hAnsi="Courier New" w:cs="Courier New"/>
-          <w:b/>
           <w:color w:val="008000"/>
           <w:szCs w:val="28"/>
           <w:shd w:val="clear" w:color="auto" w:fill="FFFFFF"/>
         </w:rPr>
-        <w:t xml:space="preserve">  */</w:t>
-      </w:r>
-      <w:r>
-        <w:rPr>
-          <w:rFonts w:ascii="Courier New" w:hAnsi="Courier New" w:cs="Courier New"/>
-          <w:b/>
-          <w:color w:val="000000"/>
-          <w:szCs w:val="28"/>
-          <w:shd w:val="clear" w:color="auto" w:fill="FFFFFF"/>
-        </w:rPr>
-        <w:t xml:space="preserve"> </w:t>
-      </w:r>
-    </w:p>
-    <w:p>
-      <w:pPr>
+      </w:pPr>
+      <w:r>
         <w:rPr>
           <w:rFonts w:ascii="Courier New" w:hAnsi="Courier New" w:cs="Courier New"/>
           <w:b/>
@@ -18513,154 +18463,7 @@
           <w:szCs w:val="28"/>
           <w:shd w:val="clear" w:color="auto" w:fill="FFFFFF"/>
         </w:rPr>
-      </w:pPr>
-      <w:r>
-        <w:rPr>
-          <w:rFonts w:ascii="Courier New" w:hAnsi="Courier New" w:cs="Courier New"/>
-          <w:b/>
-          <w:bCs/>
-          <w:color w:val="000080"/>
-          <w:szCs w:val="28"/>
-          <w:shd w:val="clear" w:color="auto" w:fill="FFFFFF"/>
-        </w:rPr>
         <w:lastRenderedPageBreak/>
-        <w:t>%macro</w:t>
-      </w:r>
-      <w:r>
-        <w:rPr>
-          <w:rFonts w:ascii="Courier New" w:hAnsi="Courier New" w:cs="Courier New"/>
-          <w:b/>
-          <w:color w:val="000000"/>
-          <w:szCs w:val="28"/>
-          <w:shd w:val="clear" w:color="auto" w:fill="FFFFFF"/>
-        </w:rPr>
-        <w:t xml:space="preserve"> </w:t>
-      </w:r>
-      <w:proofErr w:type="spellStart"/>
-      <w:r>
-        <w:rPr>
-          <w:rFonts w:ascii="Courier New" w:hAnsi="Courier New" w:cs="Courier New"/>
-          <w:b/>
-          <w:color w:val="000000"/>
-          <w:szCs w:val="28"/>
-          <w:shd w:val="clear" w:color="auto" w:fill="FFFFFF"/>
-        </w:rPr>
-        <w:t>simEnv</w:t>
-      </w:r>
-      <w:proofErr w:type="spellEnd"/>
-      <w:r>
-        <w:rPr>
-          <w:rFonts w:ascii="Courier New" w:hAnsi="Courier New" w:cs="Courier New"/>
-          <w:b/>
-          <w:color w:val="000000"/>
-          <w:szCs w:val="28"/>
-          <w:shd w:val="clear" w:color="auto" w:fill="FFFFFF"/>
-        </w:rPr>
-        <w:t xml:space="preserve">(dataset, response, predictors, N);  proc </w:t>
-      </w:r>
-      <w:r>
-        <w:rPr>
-          <w:rFonts w:ascii="Courier New" w:hAnsi="Courier New" w:cs="Courier New"/>
-          <w:b/>
-          <w:color w:val="000000"/>
-          <w:szCs w:val="28"/>
-          <w:shd w:val="clear" w:color="auto" w:fill="FFFFFF"/>
-        </w:rPr>
-        <w:t xml:space="preserve"> ...</w:t>
-      </w:r>
-    </w:p>
-    <w:p>
-      <w:pPr>
-        <w:autoSpaceDE w:val="0"/>
-        <w:autoSpaceDN w:val="0"/>
-        <w:adjustRightInd w:val="0"/>
-        <w:rPr>
-          <w:rFonts w:ascii="Courier New" w:hAnsi="Courier New" w:cs="Courier New"/>
-          <w:b/>
-          <w:color w:val="000000"/>
-          <w:szCs w:val="28"/>
-          <w:shd w:val="clear" w:color="auto" w:fill="FFFFFF"/>
-        </w:rPr>
-      </w:pPr>
-    </w:p>
-    <w:p>
-      <w:pPr>
-        <w:rPr>
-          <w:rFonts w:ascii="Courier New" w:hAnsi="Courier New" w:cs="Courier New"/>
-          <w:b/>
-          <w:color w:val="000000"/>
-          <w:szCs w:val="28"/>
-          <w:shd w:val="clear" w:color="auto" w:fill="FFFFFF"/>
-        </w:rPr>
-      </w:pPr>
-    </w:p>
-    <w:p>
-      <w:pPr>
-        <w:autoSpaceDE w:val="0"/>
-        <w:autoSpaceDN w:val="0"/>
-        <w:adjustRightInd w:val="0"/>
-        <w:rPr>
-          <w:rFonts w:ascii="Courier New" w:hAnsi="Courier New" w:cs="Courier New"/>
-          <w:b/>
-          <w:color w:val="008000"/>
-          <w:szCs w:val="28"/>
-          <w:shd w:val="clear" w:color="auto" w:fill="FFFFFF"/>
-        </w:rPr>
-      </w:pPr>
-      <w:r>
-        <w:rPr>
-          <w:rFonts w:ascii="Courier New" w:hAnsi="Courier New" w:cs="Courier New"/>
-          <w:b/>
-          <w:color w:val="008000"/>
-          <w:szCs w:val="28"/>
-          <w:shd w:val="clear" w:color="auto" w:fill="FFFFFF"/>
-        </w:rPr>
-        <w:t xml:space="preserve">/* Call </w:t>
-      </w:r>
-      <w:proofErr w:type="spellStart"/>
-      <w:r>
-        <w:rPr>
-          <w:rFonts w:ascii="Courier New" w:hAnsi="Courier New" w:cs="Courier New"/>
-          <w:b/>
-          <w:color w:val="008000"/>
-          <w:szCs w:val="28"/>
-          <w:shd w:val="clear" w:color="auto" w:fill="FFFFFF"/>
-        </w:rPr>
-        <w:t>simEnv</w:t>
-      </w:r>
-      <w:proofErr w:type="spellEnd"/>
-      <w:r>
-        <w:rPr>
-          <w:rFonts w:ascii="Courier New" w:hAnsi="Courier New" w:cs="Courier New"/>
-          <w:b/>
-          <w:color w:val="008000"/>
-          <w:szCs w:val="28"/>
-          <w:shd w:val="clear" w:color="auto" w:fill="FFFFFF"/>
-        </w:rPr>
-        <w:t xml:space="preserve"> macro; arguments:</w:t>
-      </w:r>
-    </w:p>
-    <w:p>
-      <w:pPr>
-        <w:autoSpaceDE w:val="0"/>
-        <w:autoSpaceDN w:val="0"/>
-        <w:adjustRightInd w:val="0"/>
-        <w:rPr>
-          <w:rFonts w:ascii="Courier New" w:hAnsi="Courier New" w:cs="Courier New"/>
-          <w:b/>
-          <w:color w:val="008000"/>
-          <w:szCs w:val="28"/>
-          <w:shd w:val="clear" w:color="auto" w:fill="FFFFFF"/>
-        </w:rPr>
-      </w:pPr>
-      <w:r>
-        <w:rPr>
-          <w:rFonts w:ascii="Courier New" w:hAnsi="Courier New" w:cs="Courier New"/>
-          <w:b/>
-          <w:color w:val="008000"/>
-          <w:szCs w:val="28"/>
-          <w:shd w:val="clear" w:color="auto" w:fill="FFFFFF"/>
-        </w:rPr>
         <w:t xml:space="preserve">        dataset = name of dataset containing data</w:t>
       </w:r>
     </w:p>
@@ -20417,8 +20220,8 @@
                       <w:szCs w:val="20"/>
                     </w:rPr>
                   </w:pPr>
-                  <w:bookmarkStart w:id="22" w:name="IDX151"/>
-                  <w:bookmarkEnd w:id="22"/>
+                  <w:bookmarkStart w:id="21" w:name="IDX151"/>
+                  <w:bookmarkEnd w:id="21"/>
                   <w:r>
                     <w:rPr>
                       <w:rFonts w:ascii="Arial" w:hAnsi="Arial" w:cs="Arial"/>
@@ -20946,7 +20749,7 @@
 </file>
 
 <file path=word/endnotes.xml><?xml version="1.0" encoding="utf-8"?>
-<w:endnotes xmlns:wpc="http://schemas.microsoft.com/office/word/2010/wordprocessingCanvas" xmlns:cx="http://schemas.microsoft.com/office/drawing/2014/chartex" xmlns:cx1="http://schemas.microsoft.com/office/drawing/2015/9/8/chartex" xmlns:cx2="http://schemas.microsoft.com/office/drawing/2015/10/21/chartex" xmlns:cx3="http://schemas.microsoft.com/office/drawing/2016/5/9/chartex" xmlns:cx4="http://schemas.microsoft.com/office/drawing/2016/5/10/chartex" xmlns:cx5="http://schemas.microsoft.com/office/drawing/2016/5/11/chartex" xmlns:cx6="http://schemas.microsoft.com/office/drawing/2016/5/12/chartex" xmlns:cx7="http://schemas.microsoft.com/office/drawing/2016/5/13/chartex" xmlns:cx8="http://schemas.microsoft.com/office/drawing/2016/5/14/chartex" xmlns:mc="http://schemas.openxmlformats.org/markup-compatibility/2006" xmlns:aink="http://schemas.microsoft.com/office/drawing/2016/ink" xmlns:am3d="http://schemas.microsoft.com/office/drawing/2017/model3d" xmlns:o="urn:schemas-microsoft-com:office:office" xmlns:r="http://schemas.openxmlformats.org/officeDocument/2006/relationships" xmlns:m="http://schemas.openxmlformats.org/officeDocument/2006/math" xmlns:v="urn:schemas-microsoft-com:vml" xmlns:wp14="http://schemas.microsoft.com/office/word/2010/wordprocessingDrawing" xmlns:wp="http://schemas.openxmlformats.org/drawingml/2006/wordprocessingDrawing" xmlns:w10="urn:schemas-microsoft-com:office:word" xmlns:w="http://schemas.openxmlformats.org/wordprocessingml/2006/main" xmlns:w14="http://schemas.microsoft.com/office/word/2010/wordml" xmlns:w15="http://schemas.microsoft.com/office/word/2012/wordml" xmlns:w16cid="http://schemas.microsoft.com/office/word/2016/wordml/cid" xmlns:w16se="http://schemas.microsoft.com/office/word/2015/wordml/symex" xmlns:wpg="http://schemas.microsoft.com/office/word/2010/wordprocessingGroup" xmlns:wpi="http://schemas.microsoft.com/office/word/2010/wordprocessingInk" xmlns:wne="http://schemas.microsoft.com/office/word/2006/wordml" xmlns:wps="http://schemas.microsoft.com/office/word/2010/wordprocessingShape" mc:Ignorable="w14 w15 w16se w16cid wp14">
+<w:endnotes xmlns:wpc="http://schemas.microsoft.com/office/word/2010/wordprocessingCanvas" xmlns:cx="http://schemas.microsoft.com/office/drawing/2014/chartex" xmlns:cx1="http://schemas.microsoft.com/office/drawing/2015/9/8/chartex" xmlns:cx2="http://schemas.microsoft.com/office/drawing/2015/10/21/chartex" xmlns:cx3="http://schemas.microsoft.com/office/drawing/2016/5/9/chartex" xmlns:cx4="http://schemas.microsoft.com/office/drawing/2016/5/10/chartex" xmlns:cx5="http://schemas.microsoft.com/office/drawing/2016/5/11/chartex" xmlns:cx6="http://schemas.microsoft.com/office/drawing/2016/5/12/chartex" xmlns:cx7="http://schemas.microsoft.com/office/drawing/2016/5/13/chartex" xmlns:cx8="http://schemas.microsoft.com/office/drawing/2016/5/14/chartex" xmlns:mc="http://schemas.openxmlformats.org/markup-compatibility/2006" xmlns:aink="http://schemas.microsoft.com/office/drawing/2016/ink" xmlns:am3d="http://schemas.microsoft.com/office/drawing/2017/model3d" xmlns:o="urn:schemas-microsoft-com:office:office" xmlns:r="http://schemas.openxmlformats.org/officeDocument/2006/relationships" xmlns:m="http://schemas.openxmlformats.org/officeDocument/2006/math" xmlns:v="urn:schemas-microsoft-com:vml" xmlns:wp14="http://schemas.microsoft.com/office/word/2010/wordprocessingDrawing" xmlns:wp="http://schemas.openxmlformats.org/drawingml/2006/wordprocessingDrawing" xmlns:w10="urn:schemas-microsoft-com:office:word" xmlns:w="http://schemas.openxmlformats.org/wordprocessingml/2006/main" xmlns:w14="http://schemas.microsoft.com/office/word/2010/wordml" xmlns:w15="http://schemas.microsoft.com/office/word/2012/wordml" xmlns:w16cex="http://schemas.microsoft.com/office/word/2018/wordml/cex" xmlns:w16cid="http://schemas.microsoft.com/office/word/2016/wordml/cid" xmlns:w16="http://schemas.microsoft.com/office/word/2018/wordml" xmlns:w16se="http://schemas.microsoft.com/office/word/2015/wordml/symex" xmlns:wpg="http://schemas.microsoft.com/office/word/2010/wordprocessingGroup" xmlns:wpi="http://schemas.microsoft.com/office/word/2010/wordprocessingInk" xmlns:wne="http://schemas.microsoft.com/office/word/2006/wordml" xmlns:wps="http://schemas.microsoft.com/office/word/2010/wordprocessingShape" mc:Ignorable="w14 w15 w16se w16cid w16 w16cex wp14">
   <w:endnote w:type="separator" w:id="-1">
     <w:p>
       <w:r>
@@ -20965,7 +20768,7 @@
 </file>
 
 <file path=word/footer1.xml><?xml version="1.0" encoding="utf-8"?>
-<w:ftr xmlns:wpc="http://schemas.microsoft.com/office/word/2010/wordprocessingCanvas" xmlns:cx="http://schemas.microsoft.com/office/drawing/2014/chartex" xmlns:cx1="http://schemas.microsoft.com/office/drawing/2015/9/8/chartex" xmlns:cx2="http://schemas.microsoft.com/office/drawing/2015/10/21/chartex" xmlns:cx3="http://schemas.microsoft.com/office/drawing/2016/5/9/chartex" xmlns:cx4="http://schemas.microsoft.com/office/drawing/2016/5/10/chartex" xmlns:cx5="http://schemas.microsoft.com/office/drawing/2016/5/11/chartex" xmlns:cx6="http://schemas.microsoft.com/office/drawing/2016/5/12/chartex" xmlns:cx7="http://schemas.microsoft.com/office/drawing/2016/5/13/chartex" xmlns:cx8="http://schemas.microsoft.com/office/drawing/2016/5/14/chartex" xmlns:mc="http://schemas.openxmlformats.org/markup-compatibility/2006" xmlns:aink="http://schemas.microsoft.com/office/drawing/2016/ink" xmlns:am3d="http://schemas.microsoft.com/office/drawing/2017/model3d" xmlns:o="urn:schemas-microsoft-com:office:office" xmlns:r="http://schemas.openxmlformats.org/officeDocument/2006/relationships" xmlns:m="http://schemas.openxmlformats.org/officeDocument/2006/math" xmlns:v="urn:schemas-microsoft-com:vml" xmlns:wp14="http://schemas.microsoft.com/office/word/2010/wordprocessingDrawing" xmlns:wp="http://schemas.openxmlformats.org/drawingml/2006/wordprocessingDrawing" xmlns:w10="urn:schemas-microsoft-com:office:word" xmlns:w="http://schemas.openxmlformats.org/wordprocessingml/2006/main" xmlns:w14="http://schemas.microsoft.com/office/word/2010/wordml" xmlns:w15="http://schemas.microsoft.com/office/word/2012/wordml" xmlns:w16cid="http://schemas.microsoft.com/office/word/2016/wordml/cid" xmlns:w16se="http://schemas.microsoft.com/office/word/2015/wordml/symex" xmlns:wpg="http://schemas.microsoft.com/office/word/2010/wordprocessingGroup" xmlns:wpi="http://schemas.microsoft.com/office/word/2010/wordprocessingInk" xmlns:wne="http://schemas.microsoft.com/office/word/2006/wordml" xmlns:wps="http://schemas.microsoft.com/office/word/2010/wordprocessingShape" mc:Ignorable="w14 w15 w16se w16cid wp14">
+<w:ftr xmlns:wpc="http://schemas.microsoft.com/office/word/2010/wordprocessingCanvas" xmlns:cx="http://schemas.microsoft.com/office/drawing/2014/chartex" xmlns:cx1="http://schemas.microsoft.com/office/drawing/2015/9/8/chartex" xmlns:cx2="http://schemas.microsoft.com/office/drawing/2015/10/21/chartex" xmlns:cx3="http://schemas.microsoft.com/office/drawing/2016/5/9/chartex" xmlns:cx4="http://schemas.microsoft.com/office/drawing/2016/5/10/chartex" xmlns:cx5="http://schemas.microsoft.com/office/drawing/2016/5/11/chartex" xmlns:cx6="http://schemas.microsoft.com/office/drawing/2016/5/12/chartex" xmlns:cx7="http://schemas.microsoft.com/office/drawing/2016/5/13/chartex" xmlns:cx8="http://schemas.microsoft.com/office/drawing/2016/5/14/chartex" xmlns:mc="http://schemas.openxmlformats.org/markup-compatibility/2006" xmlns:aink="http://schemas.microsoft.com/office/drawing/2016/ink" xmlns:am3d="http://schemas.microsoft.com/office/drawing/2017/model3d" xmlns:o="urn:schemas-microsoft-com:office:office" xmlns:r="http://schemas.openxmlformats.org/officeDocument/2006/relationships" xmlns:m="http://schemas.openxmlformats.org/officeDocument/2006/math" xmlns:v="urn:schemas-microsoft-com:vml" xmlns:wp14="http://schemas.microsoft.com/office/word/2010/wordprocessingDrawing" xmlns:wp="http://schemas.openxmlformats.org/drawingml/2006/wordprocessingDrawing" xmlns:w10="urn:schemas-microsoft-com:office:word" xmlns:w="http://schemas.openxmlformats.org/wordprocessingml/2006/main" xmlns:w14="http://schemas.microsoft.com/office/word/2010/wordml" xmlns:w15="http://schemas.microsoft.com/office/word/2012/wordml" xmlns:w16cex="http://schemas.microsoft.com/office/word/2018/wordml/cex" xmlns:w16cid="http://schemas.microsoft.com/office/word/2016/wordml/cid" xmlns:w16="http://schemas.microsoft.com/office/word/2018/wordml" xmlns:w16se="http://schemas.microsoft.com/office/word/2015/wordml/symex" xmlns:wpg="http://schemas.microsoft.com/office/word/2010/wordprocessingGroup" xmlns:wpi="http://schemas.microsoft.com/office/word/2010/wordprocessingInk" xmlns:wne="http://schemas.microsoft.com/office/word/2006/wordml" xmlns:wps="http://schemas.microsoft.com/office/word/2010/wordprocessingShape" mc:Ignorable="w14 w15 w16se w16cid w16 w16cex wp14">
   <w:p>
     <w:pPr>
       <w:pStyle w:val="Footer"/>
@@ -21003,7 +20806,7 @@
 </file>
 
 <file path=word/footer2.xml><?xml version="1.0" encoding="utf-8"?>
-<w:ftr xmlns:wpc="http://schemas.microsoft.com/office/word/2010/wordprocessingCanvas" xmlns:cx="http://schemas.microsoft.com/office/drawing/2014/chartex" xmlns:cx1="http://schemas.microsoft.com/office/drawing/2015/9/8/chartex" xmlns:cx2="http://schemas.microsoft.com/office/drawing/2015/10/21/chartex" xmlns:cx3="http://schemas.microsoft.com/office/drawing/2016/5/9/chartex" xmlns:cx4="http://schemas.microsoft.com/office/drawing/2016/5/10/chartex" xmlns:cx5="http://schemas.microsoft.com/office/drawing/2016/5/11/chartex" xmlns:cx6="http://schemas.microsoft.com/office/drawing/2016/5/12/chartex" xmlns:cx7="http://schemas.microsoft.com/office/drawing/2016/5/13/chartex" xmlns:cx8="http://schemas.microsoft.com/office/drawing/2016/5/14/chartex" xmlns:mc="http://schemas.openxmlformats.org/markup-compatibility/2006" xmlns:aink="http://schemas.microsoft.com/office/drawing/2016/ink" xmlns:am3d="http://schemas.microsoft.com/office/drawing/2017/model3d" xmlns:o="urn:schemas-microsoft-com:office:office" xmlns:r="http://schemas.openxmlformats.org/officeDocument/2006/relationships" xmlns:m="http://schemas.openxmlformats.org/officeDocument/2006/math" xmlns:v="urn:schemas-microsoft-com:vml" xmlns:wp14="http://schemas.microsoft.com/office/word/2010/wordprocessingDrawing" xmlns:wp="http://schemas.openxmlformats.org/drawingml/2006/wordprocessingDrawing" xmlns:w10="urn:schemas-microsoft-com:office:word" xmlns:w="http://schemas.openxmlformats.org/wordprocessingml/2006/main" xmlns:w14="http://schemas.microsoft.com/office/word/2010/wordml" xmlns:w15="http://schemas.microsoft.com/office/word/2012/wordml" xmlns:w16cid="http://schemas.microsoft.com/office/word/2016/wordml/cid" xmlns:w16se="http://schemas.microsoft.com/office/word/2015/wordml/symex" xmlns:wpg="http://schemas.microsoft.com/office/word/2010/wordprocessingGroup" xmlns:wpi="http://schemas.microsoft.com/office/word/2010/wordprocessingInk" xmlns:wne="http://schemas.microsoft.com/office/word/2006/wordml" xmlns:wps="http://schemas.microsoft.com/office/word/2010/wordprocessingShape" mc:Ignorable="w14 w15 w16se w16cid wp14">
+<w:ftr xmlns:wpc="http://schemas.microsoft.com/office/word/2010/wordprocessingCanvas" xmlns:cx="http://schemas.microsoft.com/office/drawing/2014/chartex" xmlns:cx1="http://schemas.microsoft.com/office/drawing/2015/9/8/chartex" xmlns:cx2="http://schemas.microsoft.com/office/drawing/2015/10/21/chartex" xmlns:cx3="http://schemas.microsoft.com/office/drawing/2016/5/9/chartex" xmlns:cx4="http://schemas.microsoft.com/office/drawing/2016/5/10/chartex" xmlns:cx5="http://schemas.microsoft.com/office/drawing/2016/5/11/chartex" xmlns:cx6="http://schemas.microsoft.com/office/drawing/2016/5/12/chartex" xmlns:cx7="http://schemas.microsoft.com/office/drawing/2016/5/13/chartex" xmlns:cx8="http://schemas.microsoft.com/office/drawing/2016/5/14/chartex" xmlns:mc="http://schemas.openxmlformats.org/markup-compatibility/2006" xmlns:aink="http://schemas.microsoft.com/office/drawing/2016/ink" xmlns:am3d="http://schemas.microsoft.com/office/drawing/2017/model3d" xmlns:o="urn:schemas-microsoft-com:office:office" xmlns:r="http://schemas.openxmlformats.org/officeDocument/2006/relationships" xmlns:m="http://schemas.openxmlformats.org/officeDocument/2006/math" xmlns:v="urn:schemas-microsoft-com:vml" xmlns:wp14="http://schemas.microsoft.com/office/word/2010/wordprocessingDrawing" xmlns:wp="http://schemas.openxmlformats.org/drawingml/2006/wordprocessingDrawing" xmlns:w10="urn:schemas-microsoft-com:office:word" xmlns:w="http://schemas.openxmlformats.org/wordprocessingml/2006/main" xmlns:w14="http://schemas.microsoft.com/office/word/2010/wordml" xmlns:w15="http://schemas.microsoft.com/office/word/2012/wordml" xmlns:w16cex="http://schemas.microsoft.com/office/word/2018/wordml/cex" xmlns:w16cid="http://schemas.microsoft.com/office/word/2016/wordml/cid" xmlns:w16="http://schemas.microsoft.com/office/word/2018/wordml" xmlns:w16se="http://schemas.microsoft.com/office/word/2015/wordml/symex" xmlns:wpg="http://schemas.microsoft.com/office/word/2010/wordprocessingGroup" xmlns:wpi="http://schemas.microsoft.com/office/word/2010/wordprocessingInk" xmlns:wne="http://schemas.microsoft.com/office/word/2006/wordml" xmlns:wps="http://schemas.microsoft.com/office/word/2010/wordprocessingShape" mc:Ignorable="w14 w15 w16se w16cid w16 w16cex wp14">
   <w:p>
     <w:pPr>
       <w:pStyle w:val="Footer"/>
@@ -21054,7 +20857,7 @@
 </file>
 
 <file path=word/footnotes.xml><?xml version="1.0" encoding="utf-8"?>
-<w:footnotes xmlns:wpc="http://schemas.microsoft.com/office/word/2010/wordprocessingCanvas" xmlns:cx="http://schemas.microsoft.com/office/drawing/2014/chartex" xmlns:cx1="http://schemas.microsoft.com/office/drawing/2015/9/8/chartex" xmlns:cx2="http://schemas.microsoft.com/office/drawing/2015/10/21/chartex" xmlns:cx3="http://schemas.microsoft.com/office/drawing/2016/5/9/chartex" xmlns:cx4="http://schemas.microsoft.com/office/drawing/2016/5/10/chartex" xmlns:cx5="http://schemas.microsoft.com/office/drawing/2016/5/11/chartex" xmlns:cx6="http://schemas.microsoft.com/office/drawing/2016/5/12/chartex" xmlns:cx7="http://schemas.microsoft.com/office/drawing/2016/5/13/chartex" xmlns:cx8="http://schemas.microsoft.com/office/drawing/2016/5/14/chartex" xmlns:mc="http://schemas.openxmlformats.org/markup-compatibility/2006" xmlns:aink="http://schemas.microsoft.com/office/drawing/2016/ink" xmlns:am3d="http://schemas.microsoft.com/office/drawing/2017/model3d" xmlns:o="urn:schemas-microsoft-com:office:office" xmlns:r="http://schemas.openxmlformats.org/officeDocument/2006/relationships" xmlns:m="http://schemas.openxmlformats.org/officeDocument/2006/math" xmlns:v="urn:schemas-microsoft-com:vml" xmlns:wp14="http://schemas.microsoft.com/office/word/2010/wordprocessingDrawing" xmlns:wp="http://schemas.openxmlformats.org/drawingml/2006/wordprocessingDrawing" xmlns:w10="urn:schemas-microsoft-com:office:word" xmlns:w="http://schemas.openxmlformats.org/wordprocessingml/2006/main" xmlns:w14="http://schemas.microsoft.com/office/word/2010/wordml" xmlns:w15="http://schemas.microsoft.com/office/word/2012/wordml" xmlns:w16cid="http://schemas.microsoft.com/office/word/2016/wordml/cid" xmlns:w16se="http://schemas.microsoft.com/office/word/2015/wordml/symex" xmlns:wpg="http://schemas.microsoft.com/office/word/2010/wordprocessingGroup" xmlns:wpi="http://schemas.microsoft.com/office/word/2010/wordprocessingInk" xmlns:wne="http://schemas.microsoft.com/office/word/2006/wordml" xmlns:wps="http://schemas.microsoft.com/office/word/2010/wordprocessingShape" mc:Ignorable="w14 w15 w16se w16cid wp14">
+<w:footnotes xmlns:wpc="http://schemas.microsoft.com/office/word/2010/wordprocessingCanvas" xmlns:cx="http://schemas.microsoft.com/office/drawing/2014/chartex" xmlns:cx1="http://schemas.microsoft.com/office/drawing/2015/9/8/chartex" xmlns:cx2="http://schemas.microsoft.com/office/drawing/2015/10/21/chartex" xmlns:cx3="http://schemas.microsoft.com/office/drawing/2016/5/9/chartex" xmlns:cx4="http://schemas.microsoft.com/office/drawing/2016/5/10/chartex" xmlns:cx5="http://schemas.microsoft.com/office/drawing/2016/5/11/chartex" xmlns:cx6="http://schemas.microsoft.com/office/drawing/2016/5/12/chartex" xmlns:cx7="http://schemas.microsoft.com/office/drawing/2016/5/13/chartex" xmlns:cx8="http://schemas.microsoft.com/office/drawing/2016/5/14/chartex" xmlns:mc="http://schemas.openxmlformats.org/markup-compatibility/2006" xmlns:aink="http://schemas.microsoft.com/office/drawing/2016/ink" xmlns:am3d="http://schemas.microsoft.com/office/drawing/2017/model3d" xmlns:o="urn:schemas-microsoft-com:office:office" xmlns:r="http://schemas.openxmlformats.org/officeDocument/2006/relationships" xmlns:m="http://schemas.openxmlformats.org/officeDocument/2006/math" xmlns:v="urn:schemas-microsoft-com:vml" xmlns:wp14="http://schemas.microsoft.com/office/word/2010/wordprocessingDrawing" xmlns:wp="http://schemas.openxmlformats.org/drawingml/2006/wordprocessingDrawing" xmlns:w10="urn:schemas-microsoft-com:office:word" xmlns:w="http://schemas.openxmlformats.org/wordprocessingml/2006/main" xmlns:w14="http://schemas.microsoft.com/office/word/2010/wordml" xmlns:w15="http://schemas.microsoft.com/office/word/2012/wordml" xmlns:w16cex="http://schemas.microsoft.com/office/word/2018/wordml/cex" xmlns:w16cid="http://schemas.microsoft.com/office/word/2016/wordml/cid" xmlns:w16="http://schemas.microsoft.com/office/word/2018/wordml" xmlns:w16se="http://schemas.microsoft.com/office/word/2015/wordml/symex" xmlns:wpg="http://schemas.microsoft.com/office/word/2010/wordprocessingGroup" xmlns:wpi="http://schemas.microsoft.com/office/word/2010/wordprocessingInk" xmlns:wne="http://schemas.microsoft.com/office/word/2006/wordml" xmlns:wps="http://schemas.microsoft.com/office/word/2010/wordprocessingShape" mc:Ignorable="w14 w15 w16se w16cid w16 w16cex wp14">
   <w:footnote w:type="separator" w:id="-1">
     <w:p>
       <w:r>
@@ -21073,7 +20876,7 @@
 </file>
 
 <file path=word/numbering.xml><?xml version="1.0" encoding="utf-8"?>
-<w:numbering xmlns:wpc="http://schemas.microsoft.com/office/word/2010/wordprocessingCanvas" xmlns:cx="http://schemas.microsoft.com/office/drawing/2014/chartex" xmlns:cx1="http://schemas.microsoft.com/office/drawing/2015/9/8/chartex" xmlns:cx2="http://schemas.microsoft.com/office/drawing/2015/10/21/chartex" xmlns:cx3="http://schemas.microsoft.com/office/drawing/2016/5/9/chartex" xmlns:cx4="http://schemas.microsoft.com/office/drawing/2016/5/10/chartex" xmlns:cx5="http://schemas.microsoft.com/office/drawing/2016/5/11/chartex" xmlns:cx6="http://schemas.microsoft.com/office/drawing/2016/5/12/chartex" xmlns:cx7="http://schemas.microsoft.com/office/drawing/2016/5/13/chartex" xmlns:cx8="http://schemas.microsoft.com/office/drawing/2016/5/14/chartex" xmlns:mc="http://schemas.openxmlformats.org/markup-compatibility/2006" xmlns:aink="http://schemas.microsoft.com/office/drawing/2016/ink" xmlns:am3d="http://schemas.microsoft.com/office/drawing/2017/model3d" xmlns:o="urn:schemas-microsoft-com:office:office" xmlns:r="http://schemas.openxmlformats.org/officeDocument/2006/relationships" xmlns:m="http://schemas.openxmlformats.org/officeDocument/2006/math" xmlns:v="urn:schemas-microsoft-com:vml" xmlns:wp14="http://schemas.microsoft.com/office/word/2010/wordprocessingDrawing" xmlns:wp="http://schemas.openxmlformats.org/drawingml/2006/wordprocessingDrawing" xmlns:w10="urn:schemas-microsoft-com:office:word" xmlns:w="http://schemas.openxmlformats.org/wordprocessingml/2006/main" xmlns:w14="http://schemas.microsoft.com/office/word/2010/wordml" xmlns:w15="http://schemas.microsoft.com/office/word/2012/wordml" xmlns:w16cid="http://schemas.microsoft.com/office/word/2016/wordml/cid" xmlns:w16se="http://schemas.microsoft.com/office/word/2015/wordml/symex" xmlns:wpg="http://schemas.microsoft.com/office/word/2010/wordprocessingGroup" xmlns:wpi="http://schemas.microsoft.com/office/word/2010/wordprocessingInk" xmlns:wne="http://schemas.microsoft.com/office/word/2006/wordml" xmlns:wps="http://schemas.microsoft.com/office/word/2010/wordprocessingShape" mc:Ignorable="w14 w15 w16se w16cid wp14">
+<w:numbering xmlns:wpc="http://schemas.microsoft.com/office/word/2010/wordprocessingCanvas" xmlns:cx="http://schemas.microsoft.com/office/drawing/2014/chartex" xmlns:cx1="http://schemas.microsoft.com/office/drawing/2015/9/8/chartex" xmlns:cx2="http://schemas.microsoft.com/office/drawing/2015/10/21/chartex" xmlns:cx3="http://schemas.microsoft.com/office/drawing/2016/5/9/chartex" xmlns:cx4="http://schemas.microsoft.com/office/drawing/2016/5/10/chartex" xmlns:cx5="http://schemas.microsoft.com/office/drawing/2016/5/11/chartex" xmlns:cx6="http://schemas.microsoft.com/office/drawing/2016/5/12/chartex" xmlns:cx7="http://schemas.microsoft.com/office/drawing/2016/5/13/chartex" xmlns:cx8="http://schemas.microsoft.com/office/drawing/2016/5/14/chartex" xmlns:mc="http://schemas.openxmlformats.org/markup-compatibility/2006" xmlns:aink="http://schemas.microsoft.com/office/drawing/2016/ink" xmlns:am3d="http://schemas.microsoft.com/office/drawing/2017/model3d" xmlns:o="urn:schemas-microsoft-com:office:office" xmlns:r="http://schemas.openxmlformats.org/officeDocument/2006/relationships" xmlns:m="http://schemas.openxmlformats.org/officeDocument/2006/math" xmlns:v="urn:schemas-microsoft-com:vml" xmlns:wp14="http://schemas.microsoft.com/office/word/2010/wordprocessingDrawing" xmlns:wp="http://schemas.openxmlformats.org/drawingml/2006/wordprocessingDrawing" xmlns:w10="urn:schemas-microsoft-com:office:word" xmlns:w="http://schemas.openxmlformats.org/wordprocessingml/2006/main" xmlns:w14="http://schemas.microsoft.com/office/word/2010/wordml" xmlns:w15="http://schemas.microsoft.com/office/word/2012/wordml" xmlns:w16cex="http://schemas.microsoft.com/office/word/2018/wordml/cex" xmlns:w16cid="http://schemas.microsoft.com/office/word/2016/wordml/cid" xmlns:w16="http://schemas.microsoft.com/office/word/2018/wordml" xmlns:w16se="http://schemas.microsoft.com/office/word/2015/wordml/symex" xmlns:wpg="http://schemas.microsoft.com/office/word/2010/wordprocessingGroup" xmlns:wpi="http://schemas.microsoft.com/office/word/2010/wordprocessingInk" xmlns:wne="http://schemas.microsoft.com/office/word/2006/wordml" xmlns:wps="http://schemas.microsoft.com/office/word/2010/wordprocessingShape" mc:Ignorable="w14 w15 w16se w16cid w16 w16cex wp14">
   <w:abstractNum w:abstractNumId="0" w15:restartNumberingAfterBreak="0">
     <w:nsid w:val="5D9F72A4"/>
     <w:multiLevelType w:val="hybridMultilevel"/>
@@ -21364,7 +21167,7 @@
 </file>
 
 <file path=word/styles.xml><?xml version="1.0" encoding="utf-8"?>
-<w:styles xmlns:mc="http://schemas.openxmlformats.org/markup-compatibility/2006" xmlns:r="http://schemas.openxmlformats.org/officeDocument/2006/relationships" xmlns:w="http://schemas.openxmlformats.org/wordprocessingml/2006/main" xmlns:w14="http://schemas.microsoft.com/office/word/2010/wordml" xmlns:w15="http://schemas.microsoft.com/office/word/2012/wordml" xmlns:w16cid="http://schemas.microsoft.com/office/word/2016/wordml/cid" xmlns:w16se="http://schemas.microsoft.com/office/word/2015/wordml/symex" mc:Ignorable="w14 w15 w16se w16cid">
+<w:styles xmlns:mc="http://schemas.openxmlformats.org/markup-compatibility/2006" xmlns:r="http://schemas.openxmlformats.org/officeDocument/2006/relationships" xmlns:w="http://schemas.openxmlformats.org/wordprocessingml/2006/main" xmlns:w14="http://schemas.microsoft.com/office/word/2010/wordml" xmlns:w15="http://schemas.microsoft.com/office/word/2012/wordml" xmlns:w16cex="http://schemas.microsoft.com/office/word/2018/wordml/cex" xmlns:w16cid="http://schemas.microsoft.com/office/word/2016/wordml/cid" xmlns:w16="http://schemas.microsoft.com/office/word/2018/wordml" xmlns:w16se="http://schemas.microsoft.com/office/word/2015/wordml/symex" mc:Ignorable="w14 w15 w16se w16cid w16 w16cex">
   <w:docDefaults>
     <w:rPrDefault>
       <w:rPr>

</xml_diff>